<commit_message>
corrigidos erros de digitação
</commit_message>
<xml_diff>
--- a/20- Modelo Conceitual de Negócio.docx
+++ b/20- Modelo Conceitual de Negócio.docx
@@ -5,12 +5,45 @@
     <w:p>
       <w:r>
         <w:rPr>
+          <w:b/>
+          <w:bCs/>
+        </w:rPr>
+        <w:t>Modelo Conceitual de Negócio (Um para cada Nó)</w:t>
+      </w:r>
+    </w:p>
+    <w:p>
+      <w:r>
+        <w:rPr>
+          <w:b/>
+          <w:bCs/>
+        </w:rPr>
+        <w:t xml:space="preserve">Capacidade </w:t>
+      </w:r>
+      <w:r>
+        <w:rPr>
+          <w:b/>
+          <w:bCs/>
+        </w:rPr>
+        <w:t xml:space="preserve">Solicitar produto ou serviço </w:t>
+      </w:r>
+    </w:p>
+    <w:p>
+      <w:r>
+        <w:rPr>
           <w:noProof/>
         </w:rPr>
         <w:drawing>
-          <wp:inline distT="0" distB="0" distL="0" distR="0" wp14:anchorId="00D1E014" wp14:editId="09D69290">
+          <wp:anchor distT="0" distB="0" distL="114300" distR="114300" simplePos="0" relativeHeight="251658240" behindDoc="1" locked="0" layoutInCell="1" allowOverlap="1" wp14:anchorId="00D1E014" wp14:editId="0A1A67C1">
+            <wp:simplePos x="0" y="0"/>
+            <wp:positionH relativeFrom="margin">
+              <wp:posOffset>-635</wp:posOffset>
+            </wp:positionH>
+            <wp:positionV relativeFrom="paragraph">
+              <wp:posOffset>205105</wp:posOffset>
+            </wp:positionV>
             <wp:extent cx="5391150" cy="1638300"/>
             <wp:effectExtent l="0" t="0" r="0" b="0"/>
+            <wp:wrapNone/>
             <wp:docPr id="1" name="Imagem 1"/>
             <wp:cNvGraphicFramePr>
               <a:graphicFrameLocks xmlns:a="http://schemas.openxmlformats.org/drawingml/2006/main" noChangeAspect="1"/>
@@ -53,7 +86,7 @@
                 </pic:pic>
               </a:graphicData>
             </a:graphic>
-          </wp:inline>
+          </wp:anchor>
         </w:drawing>
       </w:r>
     </w:p>
@@ -469,7 +502,6 @@
   <w:style w:type="character" w:default="1" w:styleId="Fontepargpadro">
     <w:name w:val="Default Paragraph Font"/>
     <w:uiPriority w:val="1"/>
-    <w:semiHidden/>
     <w:unhideWhenUsed/>
   </w:style>
   <w:style w:type="table" w:default="1" w:styleId="Tabelanormal">

</xml_diff>

<commit_message>
Artefatos prontos para a entrega
</commit_message>
<xml_diff>
--- a/20- Modelo Conceitual de Negócio.docx
+++ b/20- Modelo Conceitual de Negócio.docx
@@ -3,60 +3,33 @@
 <w:document xmlns:wpc="http://schemas.microsoft.com/office/word/2010/wordprocessingCanvas" xmlns:cx="http://schemas.microsoft.com/office/drawing/2014/chartex" xmlns:cx1="http://schemas.microsoft.com/office/drawing/2015/9/8/chartex" xmlns:cx2="http://schemas.microsoft.com/office/drawing/2015/10/21/chartex" xmlns:cx3="http://schemas.microsoft.com/office/drawing/2016/5/9/chartex" xmlns:cx4="http://schemas.microsoft.com/office/drawing/2016/5/10/chartex" xmlns:cx5="http://schemas.microsoft.com/office/drawing/2016/5/11/chartex" xmlns:cx6="http://schemas.microsoft.com/office/drawing/2016/5/12/chartex" xmlns:cx7="http://schemas.microsoft.com/office/drawing/2016/5/13/chartex" xmlns:cx8="http://schemas.microsoft.com/office/drawing/2016/5/14/chartex" xmlns:mc="http://schemas.openxmlformats.org/markup-compatibility/2006" xmlns:aink="http://schemas.microsoft.com/office/drawing/2016/ink" xmlns:am3d="http://schemas.microsoft.com/office/drawing/2017/model3d" xmlns:o="urn:schemas-microsoft-com:office:office" xmlns:r="http://schemas.openxmlformats.org/officeDocument/2006/relationships" xmlns:m="http://schemas.openxmlformats.org/officeDocument/2006/math" xmlns:v="urn:schemas-microsoft-com:vml" xmlns:wp14="http://schemas.microsoft.com/office/word/2010/wordprocessingDrawing" xmlns:wp="http://schemas.openxmlformats.org/drawingml/2006/wordprocessingDrawing" xmlns:w10="urn:schemas-microsoft-com:office:word" xmlns:w="http://schemas.openxmlformats.org/wordprocessingml/2006/main" xmlns:w14="http://schemas.microsoft.com/office/word/2010/wordml" xmlns:w15="http://schemas.microsoft.com/office/word/2012/wordml" xmlns:w16cex="http://schemas.microsoft.com/office/word/2018/wordml/cex" xmlns:w16cid="http://schemas.microsoft.com/office/word/2016/wordml/cid" xmlns:w16="http://schemas.microsoft.com/office/word/2018/wordml" xmlns:w16se="http://schemas.microsoft.com/office/word/2015/wordml/symex" xmlns:wpg="http://schemas.microsoft.com/office/word/2010/wordprocessingGroup" xmlns:wpi="http://schemas.microsoft.com/office/word/2010/wordprocessingInk" xmlns:wne="http://schemas.microsoft.com/office/word/2006/wordml" xmlns:wps="http://schemas.microsoft.com/office/word/2010/wordprocessingShape" mc:Ignorable="w14 w15 w16se w16cid w16 w16cex wp14">
   <w:body>
     <w:p>
-      <w:r>
+      <w:pPr>
         <w:rPr>
-          <w:b/>
-          <w:bCs/>
+          <w:sz w:val="36"/>
+          <w:szCs w:val="36"/>
         </w:rPr>
-        <w:t>Modelo Conceitual de Negócio (Um para cada Nó)</w:t>
-      </w:r>
-    </w:p>
-    <w:p>
-      <w:pPr>
-        <w:jc w:val="center"/>
-        <w:rPr>
-          <w:b/>
-          <w:bCs/>
-        </w:rPr>
-      </w:pPr>
-    </w:p>
-    <w:p>
-      <w:pPr>
-        <w:jc w:val="center"/>
       </w:pPr>
       <w:r>
         <w:rPr>
-          <w:b/>
-          <w:bCs/>
+          <w:sz w:val="36"/>
+          <w:szCs w:val="36"/>
         </w:rPr>
-        <w:t xml:space="preserve">Capacidade </w:t>
-      </w:r>
-      <w:r>
-        <w:rPr>
-          <w:b/>
-          <w:bCs/>
-        </w:rPr>
-        <w:t>Solicitar produto ou serviço</w:t>
+        <w:t>20. Modelo Conceitual de Negócio</w:t>
       </w:r>
     </w:p>
+    <w:p/>
+    <w:p/>
+    <w:p/>
     <w:p>
       <w:r>
         <w:rPr>
           <w:noProof/>
         </w:rPr>
         <w:drawing>
-          <wp:anchor distT="0" distB="0" distL="114300" distR="114300" simplePos="0" relativeHeight="251658240" behindDoc="1" locked="0" layoutInCell="1" allowOverlap="1" wp14:anchorId="716027E5" wp14:editId="7EE742A3">
-            <wp:simplePos x="0" y="0"/>
-            <wp:positionH relativeFrom="column">
-              <wp:posOffset>-118110</wp:posOffset>
-            </wp:positionH>
-            <wp:positionV relativeFrom="paragraph">
-              <wp:posOffset>119380</wp:posOffset>
-            </wp:positionV>
-            <wp:extent cx="5400040" cy="2519045"/>
+          <wp:inline distT="0" distB="0" distL="0" distR="0" wp14:anchorId="7F6DD0D2" wp14:editId="0A570BAB">
+            <wp:extent cx="5391150" cy="2514600"/>
             <wp:effectExtent l="0" t="0" r="0" b="0"/>
-            <wp:wrapNone/>
-            <wp:docPr id="2" name="Imagem 2"/>
+            <wp:docPr id="1" name="Imagem 1"/>
             <wp:cNvGraphicFramePr>
               <a:graphicFrameLocks xmlns:a="http://schemas.openxmlformats.org/drawingml/2006/main" noChangeAspect="1"/>
             </wp:cNvGraphicFramePr>
@@ -85,7 +58,7 @@
                   <pic:spPr bwMode="auto">
                     <a:xfrm>
                       <a:off x="0" y="0"/>
-                      <a:ext cx="5400040" cy="2519045"/>
+                      <a:ext cx="5391150" cy="2514600"/>
                     </a:xfrm>
                     <a:prstGeom prst="rect">
                       <a:avLst/>
@@ -98,7 +71,7 @@
                 </pic:pic>
               </a:graphicData>
             </a:graphic>
-          </wp:anchor>
+          </wp:inline>
         </w:drawing>
       </w:r>
     </w:p>

</xml_diff>

<commit_message>
Corrigida a fonte para Arial
</commit_message>
<xml_diff>
--- a/20- Modelo Conceitual de Negócio.docx
+++ b/20- Modelo Conceitual de Negócio.docx
@@ -5,16 +5,31 @@
     <w:p>
       <w:pPr>
         <w:rPr>
-          <w:sz w:val="36"/>
-          <w:szCs w:val="36"/>
+          <w:rFonts w:ascii="Arial" w:hAnsi="Arial" w:cs="Arial"/>
+          <w:b/>
+          <w:sz w:val="30"/>
+          <w:szCs w:val="30"/>
         </w:rPr>
       </w:pPr>
       <w:r>
         <w:rPr>
-          <w:sz w:val="36"/>
-          <w:szCs w:val="36"/>
+          <w:rFonts w:ascii="Arial" w:hAnsi="Arial" w:cs="Arial"/>
+          <w:b/>
+          <w:sz w:val="30"/>
+          <w:szCs w:val="30"/>
         </w:rPr>
-        <w:t>20. Modelo Conceitual de Negócio</w:t>
+        <w:t xml:space="preserve">20. </w:t>
+      </w:r>
+      <w:bookmarkStart w:id="0" w:name="_GoBack"/>
+      <w:bookmarkEnd w:id="0"/>
+      <w:r>
+        <w:rPr>
+          <w:rFonts w:ascii="Arial" w:hAnsi="Arial" w:cs="Arial"/>
+          <w:b/>
+          <w:sz w:val="30"/>
+          <w:szCs w:val="30"/>
+        </w:rPr>
+        <w:t>Modelo Conceitual de Negócio</w:t>
       </w:r>
     </w:p>
     <w:p/>
@@ -22,6 +37,10 @@
     <w:p/>
     <w:p>
       <w:r>
+        <w:rPr>
+          <w:noProof/>
+          <w:lang w:eastAsia="pt-BR"/>
+        </w:rPr>
         <w:drawing>
           <wp:inline distT="0" distB="0" distL="0" distR="0" wp14:anchorId="72867B29" wp14:editId="166EAFA7">
             <wp:extent cx="5400040" cy="2597785"/>
@@ -29,7 +48,7 @@
             <wp:docPr id="7" name="Imagem 6" descr="Uma imagem contendo Forma&#10;&#10;Descrição gerada automaticamente">
               <a:extLst xmlns:a="http://schemas.openxmlformats.org/drawingml/2006/main">
                 <a:ext uri="{FF2B5EF4-FFF2-40B4-BE49-F238E27FC236}">
-                  <a16:creationId xmlns="" xmlns:p="http://schemas.openxmlformats.org/presentationml/2006/main" xmlns:a16="http://schemas.microsoft.com/office/drawing/2014/main" xmlns:lc="http://schemas.openxmlformats.org/drawingml/2006/lockedCanvas" id="{420FCCB2-1625-460D-8042-DE1388512FC7}"/>
+                  <a16:creationId xmlns:lc="http://schemas.openxmlformats.org/drawingml/2006/lockedCanvas" xmlns:a16="http://schemas.microsoft.com/office/drawing/2014/main" xmlns:p="http://schemas.openxmlformats.org/presentationml/2006/main" xmlns="" xmlns:w="http://schemas.openxmlformats.org/wordprocessingml/2006/main" xmlns:w10="urn:schemas-microsoft-com:office:word" xmlns:v="urn:schemas-microsoft-com:vml" xmlns:o="urn:schemas-microsoft-com:office:office" id="{420FCCB2-1625-460D-8042-DE1388512FC7}"/>
                 </a:ext>
               </a:extLst>
             </wp:docPr>
@@ -43,7 +62,7 @@
                     <pic:cNvPr id="7" name="Imagem 6" descr="Uma imagem contendo Forma&#10;&#10;Descrição gerada automaticamente">
                       <a:extLst>
                         <a:ext uri="{FF2B5EF4-FFF2-40B4-BE49-F238E27FC236}">
-                          <a16:creationId xmlns="" xmlns:p="http://schemas.openxmlformats.org/presentationml/2006/main" xmlns:a16="http://schemas.microsoft.com/office/drawing/2014/main" xmlns:lc="http://schemas.openxmlformats.org/drawingml/2006/lockedCanvas" id="{420FCCB2-1625-460D-8042-DE1388512FC7}"/>
+                          <a16:creationId xmlns:lc="http://schemas.openxmlformats.org/drawingml/2006/lockedCanvas" xmlns:a16="http://schemas.microsoft.com/office/drawing/2014/main" xmlns:p="http://schemas.openxmlformats.org/presentationml/2006/main" xmlns="" xmlns:w="http://schemas.openxmlformats.org/wordprocessingml/2006/main" xmlns:w10="urn:schemas-microsoft-com:office:word" xmlns:v="urn:schemas-microsoft-com:vml" xmlns:o="urn:schemas-microsoft-com:office:office" id="{420FCCB2-1625-460D-8042-DE1388512FC7}"/>
                         </a:ext>
                       </a:extLst>
                     </pic:cNvPr>
@@ -78,8 +97,6 @@
           </wp:inline>
         </w:drawing>
       </w:r>
-      <w:bookmarkStart w:id="0" w:name="_GoBack"/>
-      <w:bookmarkEnd w:id="0"/>
     </w:p>
     <w:sectPr>
       <w:pgSz w:w="11906" w:h="16838"/>
@@ -488,6 +505,7 @@
   <w:style w:type="character" w:default="1" w:styleId="Fontepargpadro">
     <w:name w:val="Default Paragraph Font"/>
     <w:uiPriority w:val="1"/>
+    <w:semiHidden/>
     <w:unhideWhenUsed/>
   </w:style>
   <w:style w:type="table" w:default="1" w:styleId="Tabelanormal">

</xml_diff>